<commit_message>
Commiting Lab2 report updated
</commit_message>
<xml_diff>
--- a/Lab2/Lab2.docx
+++ b/Lab2/Lab2.docx
@@ -3,12 +3,159 @@
 <w:document xmlns:wpc="http://schemas.microsoft.com/office/word/2010/wordprocessingCanvas" xmlns:mc="http://schemas.openxmlformats.org/markup-compatibility/2006" xmlns:o="urn:schemas-microsoft-com:office:office" xmlns:r="http://schemas.openxmlformats.org/officeDocument/2006/relationships" xmlns:m="http://schemas.openxmlformats.org/officeDocument/2006/math" xmlns:v="urn:schemas-microsoft-com:vml" xmlns:wp14="http://schemas.microsoft.com/office/word/2010/wordprocessingDrawing" xmlns:wp="http://schemas.openxmlformats.org/drawingml/2006/wordprocessingDrawing" xmlns:w10="urn:schemas-microsoft-com:office:word" xmlns:w="http://schemas.openxmlformats.org/wordprocessingml/2006/main" xmlns:w14="http://schemas.microsoft.com/office/word/2010/wordml" xmlns:w15="http://schemas.microsoft.com/office/word/2012/wordml" xmlns:wpg="http://schemas.microsoft.com/office/word/2010/wordprocessingGroup" xmlns:wpi="http://schemas.microsoft.com/office/word/2010/wordprocessingInk" xmlns:wne="http://schemas.microsoft.com/office/word/2006/wordml" xmlns:wps="http://schemas.microsoft.com/office/word/2010/wordprocessingShape" mc:Ignorable="w14 w15 wp14">
   <w:body>
     <w:p>
+      <w:pPr>
+        <w:ind w:left="2880" w:firstLine="720"/>
+      </w:pPr>
       <w:r>
         <w:t>Lab 2 Report</w:t>
+      </w:r>
+    </w:p>
+    <w:p>
+      <w:pPr>
+        <w:ind w:left="2880" w:firstLine="720"/>
+      </w:pPr>
+    </w:p>
+    <w:p>
+      <w:r>
+        <w:t>Android</w:t>
+      </w:r>
+      <w:r>
+        <w:t xml:space="preserve"> application is developed as part of Assignment 2 for the course 560.</w:t>
+      </w:r>
+    </w:p>
+    <w:p>
+      <w:pPr>
+        <w:ind w:firstLine="720"/>
+      </w:pPr>
+      <w:r>
+        <w:t xml:space="preserve">The above application interacts with Bluetooth low energy device, and retrieves Accelerometer data using a GATT profile. I used the data to i.e. </w:t>
+      </w:r>
+      <w:r>
+        <w:t>(acceleration</w:t>
+      </w:r>
+      <w:r>
+        <w:t xml:space="preserve"> in 3 Dimension) to predict basic patterns /movements of the BLE Device. </w:t>
+      </w:r>
+    </w:p>
+    <w:p>
+      <w:r>
+        <w:tab/>
+        <w:t>Using the patterns</w:t>
+      </w:r>
+      <w:r>
+        <w:t xml:space="preserve"> recognized,</w:t>
+      </w:r>
+      <w:r>
+        <w:t xml:space="preserve"> I was able to design a game where the use </w:t>
+      </w:r>
+      <w:r>
+        <w:t>have to make a gesture to interact with the game.</w:t>
+      </w:r>
+    </w:p>
+    <w:p>
+      <w:r>
+        <w:t>For example the screen will have an Image of apple and text apple as shown below</w:t>
+      </w:r>
+    </w:p>
+    <w:p/>
+    <w:p>
+      <w:r>
+        <w:rPr>
+          <w:noProof/>
+        </w:rPr>
+        <w:drawing>
+          <wp:inline distT="0" distB="0" distL="0" distR="0">
+            <wp:extent cx="981075" cy="1147555"/>
+            <wp:effectExtent l="0" t="0" r="0" b="0"/>
+            <wp:docPr id="1" name="Picture 1" descr="http://b-i.forbesimg.com/spleverage/files/2013/04/silver-apple-logo-apple-picture.jpg"/>
+            <wp:cNvGraphicFramePr>
+              <a:graphicFrameLocks xmlns:a="http://schemas.openxmlformats.org/drawingml/2006/main" noChangeAspect="1"/>
+            </wp:cNvGraphicFramePr>
+            <a:graphic xmlns:a="http://schemas.openxmlformats.org/drawingml/2006/main">
+              <a:graphicData uri="http://schemas.openxmlformats.org/drawingml/2006/picture">
+                <pic:pic xmlns:pic="http://schemas.openxmlformats.org/drawingml/2006/picture">
+                  <pic:nvPicPr>
+                    <pic:cNvPr id="0" name="Picture 1" descr="http://b-i.forbesimg.com/spleverage/files/2013/04/silver-apple-logo-apple-picture.jpg"/>
+                    <pic:cNvPicPr>
+                      <a:picLocks noChangeAspect="1" noChangeArrowheads="1"/>
+                    </pic:cNvPicPr>
+                  </pic:nvPicPr>
+                  <pic:blipFill>
+                    <a:blip r:embed="rId4" cstate="print">
+                      <a:extLst>
+                        <a:ext uri="{28A0092B-C50C-407E-A947-70E740481C1C}">
+                          <a14:useLocalDpi xmlns:a14="http://schemas.microsoft.com/office/drawing/2010/main" val="0"/>
+                        </a:ext>
+                      </a:extLst>
+                    </a:blip>
+                    <a:srcRect/>
+                    <a:stretch>
+                      <a:fillRect/>
+                    </a:stretch>
+                  </pic:blipFill>
+                  <pic:spPr bwMode="auto">
+                    <a:xfrm>
+                      <a:off x="0" y="0"/>
+                      <a:ext cx="987059" cy="1154555"/>
+                    </a:xfrm>
+                    <a:prstGeom prst="rect">
+                      <a:avLst/>
+                    </a:prstGeom>
+                    <a:noFill/>
+                    <a:ln>
+                      <a:noFill/>
+                    </a:ln>
+                  </pic:spPr>
+                </pic:pic>
+              </a:graphicData>
+            </a:graphic>
+          </wp:inline>
+        </w:drawing>
+      </w:r>
+    </w:p>
+    <w:p/>
+    <w:p>
+      <w:r>
+        <w:t xml:space="preserve">Apple </w:t>
+      </w:r>
+    </w:p>
+    <w:p/>
+    <w:p>
+      <w:pPr>
+        <w:ind w:firstLine="720"/>
+      </w:pPr>
+      <w:r>
+        <w:t>If both the text are same the user is required to stomp (gesture), in order to score a point.</w:t>
+      </w:r>
+      <w:r>
+        <w:t xml:space="preserve"> On the other hand if the image and text are different the user is required to kick his leg in the forward direction to score a point. If the above steps are not followed correctly he loses a point. </w:t>
+      </w:r>
+    </w:p>
+    <w:p>
+      <w:r>
+        <w:tab/>
+        <w:t xml:space="preserve">Timing in the game is not implemented yet. The data received from the sensor is real time data and I </w:t>
+      </w:r>
+      <w:r>
+        <w:t>am directly processing the data</w:t>
+      </w:r>
+      <w:r>
+        <w:t>, in</w:t>
       </w:r>
       <w:bookmarkStart w:id="0" w:name="_GoBack"/>
       <w:bookmarkEnd w:id="0"/>
-    </w:p>
+      <w:r>
+        <w:t xml:space="preserve">stead of saving it in a </w:t>
+      </w:r>
+      <w:r>
+        <w:t>file,</w:t>
+      </w:r>
+      <w:r>
+        <w:t xml:space="preserve"> which makes the application really quick to respond.</w:t>
+      </w:r>
+    </w:p>
+    <w:p/>
+    <w:p/>
     <w:sectPr>
       <w:pgSz w:w="12240" w:h="15840"/>
       <w:pgMar w:top="1440" w:right="1440" w:bottom="1440" w:left="1440" w:header="720" w:footer="720" w:gutter="0"/>

</xml_diff>